<commit_message>
Address feedback from Jorge Sauma on CV paper
</commit_message>
<xml_diff>
--- a/augmented_reality/docx/paper.docx
+++ b/augmented_reality/docx/paper.docx
@@ -32,7 +32,29 @@
           <w:sz w:val="24"/>
           <w:szCs w:val="24"/>
         </w:rPr>
-        <w:t>with Optical Flow and a Homography Transformation</w:t>
+        <w:t xml:space="preserve">with Optical Flow and a </w:t>
+      </w:r>
+      <w:proofErr w:type="spellStart"/>
+      <w:r>
+        <w:rPr>
+          <w:rFonts w:ascii="Helvetica" w:eastAsiaTheme="majorEastAsia" w:hAnsi="Helvetica" w:cs="Times New Roman"/>
+          <w:b/>
+          <w:color w:val="000000" w:themeColor="text1"/>
+          <w:sz w:val="24"/>
+          <w:szCs w:val="24"/>
+        </w:rPr>
+        <w:t>Homography</w:t>
+      </w:r>
+      <w:proofErr w:type="spellEnd"/>
+      <w:r>
+        <w:rPr>
+          <w:rFonts w:ascii="Helvetica" w:eastAsiaTheme="majorEastAsia" w:hAnsi="Helvetica" w:cs="Times New Roman"/>
+          <w:b/>
+          <w:color w:val="000000" w:themeColor="text1"/>
+          <w:sz w:val="24"/>
+          <w:szCs w:val="24"/>
+        </w:rPr>
+        <w:t xml:space="preserve"> Transformation</w:t>
       </w:r>
     </w:p>
     <w:p>
@@ -47,6 +69,7 @@
           <w:lang w:val="en-GB"/>
         </w:rPr>
       </w:pPr>
+      <w:proofErr w:type="spellStart"/>
       <w:r>
         <w:rPr>
           <w:rFonts w:ascii="Times New Roman" w:hAnsi="Times New Roman" w:cs="Times New Roman"/>
@@ -55,8 +78,31 @@
           <w:szCs w:val="20"/>
           <w:lang w:val="en-GB"/>
         </w:rPr>
-        <w:t>Walinton Cambronero</w:t>
-      </w:r>
+        <w:t>Walinton</w:t>
+      </w:r>
+      <w:proofErr w:type="spellEnd"/>
+      <w:r>
+        <w:rPr>
+          <w:rFonts w:ascii="Times New Roman" w:hAnsi="Times New Roman" w:cs="Times New Roman"/>
+          <w:color w:val="000000" w:themeColor="text1"/>
+          <w:sz w:val="20"/>
+          <w:szCs w:val="20"/>
+          <w:lang w:val="en-GB"/>
+        </w:rPr>
+        <w:t xml:space="preserve"> </w:t>
+      </w:r>
+      <w:proofErr w:type="spellStart"/>
+      <w:r>
+        <w:rPr>
+          <w:rFonts w:ascii="Times New Roman" w:hAnsi="Times New Roman" w:cs="Times New Roman"/>
+          <w:color w:val="000000" w:themeColor="text1"/>
+          <w:sz w:val="20"/>
+          <w:szCs w:val="20"/>
+          <w:lang w:val="en-GB"/>
+        </w:rPr>
+        <w:t>Cambronero</w:t>
+      </w:r>
+      <w:proofErr w:type="spellEnd"/>
     </w:p>
     <w:p>
       <w:pPr>
@@ -181,7 +227,75 @@
           <w:sz w:val="20"/>
           <w:szCs w:val="20"/>
         </w:rPr>
-        <w:t>Computer Vision continues to be an important topic of research. A simple search in Google Scholar for “Computer Vision” (CV) shows over 40000 results for papers published in 2020 alone. The CV research is extensively used in the Augmented Reality (AR) field. A common use-case of AR consists of displaying additional images or information about real-world’s objects on a mobile phone’s screen as the camera moves around in space. To achieve this, the camera’s internal coordinates are mapped to the real world’s coordinates where the virtual images are projected, and these coordinates are tracked as the camera moves, to dynamically adjust the projection to match the environment (applying the corresponding rotate, scale and translate transformations).</w:t>
+        <w:t>Computer Vision continues to be an important topic of research.</w:t>
+      </w:r>
+      <w:r>
+        <w:rPr>
+          <w:color w:val="0E101A"/>
+          <w:sz w:val="20"/>
+          <w:szCs w:val="20"/>
+          <w:lang w:val="en-US"/>
+        </w:rPr>
+        <w:t xml:space="preserve"> </w:t>
+      </w:r>
+      <w:r>
+        <w:rPr>
+          <w:color w:val="0E101A"/>
+          <w:sz w:val="20"/>
+          <w:szCs w:val="20"/>
+        </w:rPr>
+        <w:t>The CV research is extensively used in the Augmented Reality (AR) field. A common use-case of AR consists of displaying</w:t>
+      </w:r>
+      <w:r>
+        <w:rPr>
+          <w:color w:val="0E101A"/>
+          <w:sz w:val="20"/>
+          <w:szCs w:val="20"/>
+          <w:lang w:val="en-US"/>
+        </w:rPr>
+        <w:t xml:space="preserve"> </w:t>
+      </w:r>
+      <w:r>
+        <w:rPr>
+          <w:color w:val="0E101A"/>
+          <w:sz w:val="20"/>
+          <w:szCs w:val="20"/>
+        </w:rPr>
+        <w:t xml:space="preserve">images or information about real-world’s objects on a mobile phone’s screen as the camera moves around </w:t>
+      </w:r>
+      <w:r>
+        <w:rPr>
+          <w:color w:val="0E101A"/>
+          <w:sz w:val="20"/>
+          <w:szCs w:val="20"/>
+          <w:lang w:val="en-US"/>
+        </w:rPr>
+        <w:t>pointing to different objects</w:t>
+      </w:r>
+      <w:r>
+        <w:rPr>
+          <w:color w:val="0E101A"/>
+          <w:sz w:val="20"/>
+          <w:szCs w:val="20"/>
+        </w:rPr>
+        <w:t xml:space="preserve">. </w:t>
+      </w:r>
+      <w:r>
+        <w:rPr>
+          <w:color w:val="0E101A"/>
+          <w:sz w:val="20"/>
+          <w:szCs w:val="20"/>
+          <w:lang w:val="en-US"/>
+        </w:rPr>
+        <w:t xml:space="preserve">A common technique is to map </w:t>
+      </w:r>
+      <w:r>
+        <w:rPr>
+          <w:color w:val="0E101A"/>
+          <w:sz w:val="20"/>
+          <w:szCs w:val="20"/>
+        </w:rPr>
+        <w:t>the camera’s internal coordinates to the real world’s coordinates where the virtual images are projected, and these coordinates are tracked as the camera moves, to dynamically adjust the projection to match the environment (applying the corresponding rotate, scale and translate transformations).</w:t>
       </w:r>
     </w:p>
     <w:p>
@@ -221,7 +335,24 @@
           <w:sz w:val="20"/>
           <w:szCs w:val="20"/>
         </w:rPr>
-        <w:t>In this paper, I show how can an arbitrary image be projected onto a camera’s plane, and how to track the position of the projected image in the real-world coordinates as the camera rotates around its axis, using only well-known Computer Vision techniques and a Homography for the spatial transformations. The method shown in this paper does not require specially placed markers in the physical world or additional sensors such as GPS or the accelerometer.</w:t>
+        <w:t xml:space="preserve">In this paper, I show how can an arbitrary image be projected onto a camera’s plane, and how to track the position of the projected image in the real-world coordinates as the camera rotates around its axis, using only well-known Computer Vision techniques and a Homography for the spatial transformations. The method shown in this paper does not require specially placed markers in the physical world or additional sensors such as GPS or </w:t>
+      </w:r>
+      <w:r>
+        <w:rPr>
+          <w:color w:val="0E101A"/>
+          <w:sz w:val="20"/>
+          <w:szCs w:val="20"/>
+          <w:lang w:val="en-US"/>
+        </w:rPr>
+        <w:t>an</w:t>
+      </w:r>
+      <w:r>
+        <w:rPr>
+          <w:color w:val="0E101A"/>
+          <w:sz w:val="20"/>
+          <w:szCs w:val="20"/>
+        </w:rPr>
+        <w:t xml:space="preserve"> accelerometer.</w:t>
       </w:r>
     </w:p>
     <w:p>
@@ -275,6 +406,7 @@
           <w:color w:val="0E101A"/>
           <w:sz w:val="20"/>
           <w:szCs w:val="20"/>
+          <w:lang w:val="en-US"/>
         </w:rPr>
       </w:pPr>
       <w:r>
@@ -283,7 +415,24 @@
           <w:sz w:val="20"/>
           <w:szCs w:val="20"/>
         </w:rPr>
-        <w:t>Computer Vision (CV) is a mature field of study. It has been around for several decades now, however, most of the break-through contributions to the field are studied even today. For example, the Canny Edge Detector [1] was introduced in 1986, and a paper [2] that studies the applicability of Canny to high-resolution video-streams using modern software platforms such as Hadoop, has been published this year. This makes CV worth of studying.</w:t>
+        <w:t xml:space="preserve">Computer Vision (CV) is a mature field of study. It has been around for several decades, </w:t>
+      </w:r>
+      <w:r>
+        <w:rPr>
+          <w:color w:val="0E101A"/>
+          <w:sz w:val="20"/>
+          <w:szCs w:val="20"/>
+          <w:lang w:val="en-US"/>
+        </w:rPr>
+        <w:t>however research is still very active</w:t>
+      </w:r>
+      <w:r>
+        <w:rPr>
+          <w:color w:val="0E101A"/>
+          <w:sz w:val="20"/>
+          <w:szCs w:val="20"/>
+        </w:rPr>
+        <w:t>. For example, the Canny Edge Detector [1] was introduced in 1986, and a paper [2] that studies the applicability of Canny to high-resolution video-streams using modern software platforms such as Hadoop, has been published this year.</w:t>
       </w:r>
     </w:p>
     <w:p>
@@ -323,7 +472,41 @@
           <w:sz w:val="20"/>
           <w:szCs w:val="20"/>
         </w:rPr>
-        <w:t>In this paper, a basic method that uses CV and other image processing techniques is developed to show a common AR use-case. Using open-source tools such as OpenCV and NumPy for the image processing, I write a program in Python that takes any pre-recorded video of an open room and projects an arbitrary image onto some carefully chosen coordinates in the real-world’s plane. It uses a Homography transformation and various feature matching techniques to perform the spatial transformations (rotate, scale and translate) that project the image as it would appear in the real world as the camera moves around its axis. It tracks the virtual image coordinates even when those coordinates are no longer within the camera’s field of view.</w:t>
+        <w:t xml:space="preserve">In this paper, a method that uses CV and other image processing techniques is developed to show a common AR use-case. Using open-source tools such as OpenCV and NumPy for the image processing, I write a program in Python that takes any pre-recorded video of an open room and projects an arbitrary image onto some carefully chosen coordinates in the real-world’s plane. It uses a Homography transformation and various feature matching techniques to perform the spatial transformations (rotate, scale and translate) that </w:t>
+      </w:r>
+      <w:r>
+        <w:rPr>
+          <w:color w:val="0E101A"/>
+          <w:sz w:val="20"/>
+          <w:szCs w:val="20"/>
+          <w:lang w:val="en-US"/>
+        </w:rPr>
+        <w:t xml:space="preserve">allows to </w:t>
+      </w:r>
+      <w:r>
+        <w:rPr>
+          <w:color w:val="0E101A"/>
+          <w:sz w:val="20"/>
+          <w:szCs w:val="20"/>
+        </w:rPr>
+        <w:t>project the image as it would appear in the real world as the camera moves around its axis. It</w:t>
+      </w:r>
+      <w:r>
+        <w:rPr>
+          <w:color w:val="0E101A"/>
+          <w:sz w:val="20"/>
+          <w:szCs w:val="20"/>
+          <w:lang w:val="en-US"/>
+        </w:rPr>
+        <w:t xml:space="preserve"> also</w:t>
+      </w:r>
+      <w:r>
+        <w:rPr>
+          <w:color w:val="0E101A"/>
+          <w:sz w:val="20"/>
+          <w:szCs w:val="20"/>
+        </w:rPr>
+        <w:t xml:space="preserve"> tracks the virtual image coordinates even when those coordinates are no longer within the camera’s field of view.</w:t>
       </w:r>
     </w:p>
     <w:p>
@@ -436,16 +619,16 @@
           <w:sz w:val="20"/>
           <w:szCs w:val="20"/>
         </w:rPr>
-        <w:t xml:space="preserve">The machine and software used to perform </w:t>
-      </w:r>
-      <w:r>
-        <w:rPr>
-          <w:rFonts w:ascii="Times New Roman" w:hAnsi="Times New Roman" w:cs="Times New Roman"/>
-          <w:color w:val="000000" w:themeColor="text1"/>
-          <w:sz w:val="20"/>
-          <w:szCs w:val="20"/>
-        </w:rPr>
-        <w:t>for this paper is:</w:t>
+        <w:t xml:space="preserve">The machine and software used </w:t>
+      </w:r>
+      <w:r>
+        <w:rPr>
+          <w:rFonts w:ascii="Times New Roman" w:hAnsi="Times New Roman" w:cs="Times New Roman"/>
+          <w:color w:val="000000" w:themeColor="text1"/>
+          <w:sz w:val="20"/>
+          <w:szCs w:val="20"/>
+        </w:rPr>
+        <w:t>is:</w:t>
       </w:r>
     </w:p>
     <w:p>
@@ -567,16 +750,16 @@
           <w:sz w:val="20"/>
           <w:szCs w:val="20"/>
         </w:rPr>
-        <w:t>. On</w:t>
-      </w:r>
-      <w:r>
-        <w:rPr>
-          <w:rFonts w:ascii="Times New Roman" w:hAnsi="Times New Roman" w:cs="Times New Roman"/>
-          <w:color w:val="000000" w:themeColor="text1"/>
-          <w:sz w:val="20"/>
-          <w:szCs w:val="20"/>
-        </w:rPr>
-        <w:t xml:space="preserve"> a Docker (v18.06) container</w:t>
+        <w:t xml:space="preserve">. </w:t>
+      </w:r>
+      <w:r>
+        <w:rPr>
+          <w:rFonts w:ascii="Times New Roman" w:hAnsi="Times New Roman" w:cs="Times New Roman"/>
+          <w:color w:val="000000" w:themeColor="text1"/>
+          <w:sz w:val="20"/>
+          <w:szCs w:val="20"/>
+        </w:rPr>
+        <w:t>Docker (v18.06) container</w:t>
       </w:r>
       <w:r>
         <w:rPr>
@@ -802,7 +985,7 @@
           <w:sz w:val="20"/>
           <w:szCs w:val="20"/>
         </w:rPr>
-        <w:t>HOW TO FIND GOOD FEATURES</w:t>
+        <w:t>MECHANISM TO FIND FEATURES</w:t>
       </w:r>
     </w:p>
     <w:p>
@@ -823,7 +1006,27 @@
           <w:sz w:val="20"/>
           <w:szCs w:val="20"/>
         </w:rPr>
-        <w:t xml:space="preserve">A feature (a.k.a corner) is a pixel for which significant change </w:t>
+        <w:t>A feature (</w:t>
+      </w:r>
+      <w:proofErr w:type="spellStart"/>
+      <w:r>
+        <w:rPr>
+          <w:rFonts w:ascii="Times New Roman" w:hAnsi="Times New Roman" w:cs="Times New Roman"/>
+          <w:color w:val="000000" w:themeColor="text1"/>
+          <w:sz w:val="20"/>
+          <w:szCs w:val="20"/>
+        </w:rPr>
+        <w:t>a.k.a</w:t>
+      </w:r>
+      <w:proofErr w:type="spellEnd"/>
+      <w:r>
+        <w:rPr>
+          <w:rFonts w:ascii="Times New Roman" w:hAnsi="Times New Roman" w:cs="Times New Roman"/>
+          <w:color w:val="000000" w:themeColor="text1"/>
+          <w:sz w:val="20"/>
+          <w:szCs w:val="20"/>
+        </w:rPr>
+        <w:t xml:space="preserve"> corner) is a pixel for which significant change </w:t>
       </w:r>
       <w:r>
         <w:rPr>
@@ -895,7 +1098,25 @@
           <w:sz w:val="20"/>
           <w:szCs w:val="20"/>
         </w:rPr>
-        <w:t xml:space="preserve"> as they serve two key purposes: </w:t>
+        <w:t xml:space="preserve"> as the</w:t>
+      </w:r>
+      <w:r>
+        <w:rPr>
+          <w:rFonts w:ascii="Times New Roman" w:hAnsi="Times New Roman" w:cs="Times New Roman"/>
+          <w:color w:val="000000" w:themeColor="text1"/>
+          <w:sz w:val="20"/>
+          <w:szCs w:val="20"/>
+        </w:rPr>
+        <w:t xml:space="preserve"> features</w:t>
+      </w:r>
+      <w:r>
+        <w:rPr>
+          <w:rFonts w:ascii="Times New Roman" w:hAnsi="Times New Roman" w:cs="Times New Roman"/>
+          <w:color w:val="000000" w:themeColor="text1"/>
+          <w:sz w:val="20"/>
+          <w:szCs w:val="20"/>
+        </w:rPr>
+        <w:t xml:space="preserve"> serve two key purposes: </w:t>
       </w:r>
     </w:p>
     <w:p>
@@ -1264,8 +1485,46 @@
           <w:color w:val="000000" w:themeColor="text1"/>
           <w:sz w:val="20"/>
           <w:szCs w:val="20"/>
-        </w:rPr>
-        <w:t>ORB [</w:t>
+          <w:lang w:val="en-CR"/>
+        </w:rPr>
+        <w:t xml:space="preserve">Oriented FAST and </w:t>
+      </w:r>
+      <w:r>
+        <w:rPr>
+          <w:rFonts w:ascii="Times New Roman" w:hAnsi="Times New Roman" w:cs="Times New Roman"/>
+          <w:color w:val="000000" w:themeColor="text1"/>
+          <w:sz w:val="20"/>
+          <w:szCs w:val="20"/>
+        </w:rPr>
+        <w:t>R</w:t>
+      </w:r>
+      <w:r>
+        <w:rPr>
+          <w:rFonts w:ascii="Times New Roman" w:hAnsi="Times New Roman" w:cs="Times New Roman"/>
+          <w:color w:val="000000" w:themeColor="text1"/>
+          <w:sz w:val="20"/>
+          <w:szCs w:val="20"/>
+          <w:lang w:val="en-CR"/>
+        </w:rPr>
+        <w:t>otated BRIEF</w:t>
+      </w:r>
+      <w:r>
+        <w:rPr>
+          <w:rFonts w:ascii="Times New Roman" w:hAnsi="Times New Roman" w:cs="Times New Roman"/>
+          <w:color w:val="000000" w:themeColor="text1"/>
+          <w:sz w:val="20"/>
+          <w:szCs w:val="20"/>
+        </w:rPr>
+        <w:t xml:space="preserve"> (ORB) </w:t>
+      </w:r>
+      <w:r>
+        <w:rPr>
+          <w:rFonts w:ascii="Times New Roman" w:hAnsi="Times New Roman" w:cs="Times New Roman"/>
+          <w:color w:val="000000" w:themeColor="text1"/>
+          <w:sz w:val="20"/>
+          <w:szCs w:val="20"/>
+        </w:rPr>
+        <w:t>[</w:t>
       </w:r>
       <w:r>
         <w:rPr>
@@ -1292,7 +1551,25 @@
           <w:sz w:val="20"/>
           <w:szCs w:val="20"/>
         </w:rPr>
-        <w:t xml:space="preserve">is not the most scale or rotation invariant, </w:t>
+        <w:t xml:space="preserve">is not the most scale or rotation </w:t>
+      </w:r>
+      <w:r>
+        <w:rPr>
+          <w:rFonts w:ascii="Times New Roman" w:hAnsi="Times New Roman" w:cs="Times New Roman"/>
+          <w:color w:val="000000" w:themeColor="text1"/>
+          <w:sz w:val="20"/>
+          <w:szCs w:val="20"/>
+        </w:rPr>
+        <w:t>invariant algorithm</w:t>
+      </w:r>
+      <w:r>
+        <w:rPr>
+          <w:rFonts w:ascii="Times New Roman" w:hAnsi="Times New Roman" w:cs="Times New Roman"/>
+          <w:color w:val="000000" w:themeColor="text1"/>
+          <w:sz w:val="20"/>
+          <w:szCs w:val="20"/>
+        </w:rPr>
+        <w:t xml:space="preserve">, </w:t>
       </w:r>
       <w:r>
         <w:rPr>
@@ -1328,34 +1605,25 @@
           <w:sz w:val="20"/>
           <w:szCs w:val="20"/>
         </w:rPr>
-        <w:t>erform well on those transforms</w:t>
-      </w:r>
-      <w:r>
-        <w:rPr>
-          <w:rFonts w:ascii="Times New Roman" w:hAnsi="Times New Roman" w:cs="Times New Roman"/>
-          <w:color w:val="000000" w:themeColor="text1"/>
-          <w:sz w:val="20"/>
-          <w:szCs w:val="20"/>
-        </w:rPr>
-        <w:t xml:space="preserve">. </w:t>
-      </w:r>
-      <w:r>
-        <w:rPr>
-          <w:rFonts w:ascii="Times New Roman" w:hAnsi="Times New Roman" w:cs="Times New Roman"/>
-          <w:color w:val="000000" w:themeColor="text1"/>
-          <w:sz w:val="20"/>
-          <w:szCs w:val="20"/>
-        </w:rPr>
-        <w:t xml:space="preserve">Most importantly, </w:t>
-      </w:r>
-      <w:r>
-        <w:rPr>
-          <w:rFonts w:ascii="Times New Roman" w:hAnsi="Times New Roman" w:cs="Times New Roman"/>
-          <w:color w:val="000000" w:themeColor="text1"/>
-          <w:sz w:val="20"/>
-          <w:szCs w:val="20"/>
-        </w:rPr>
-        <w:t xml:space="preserve">ORB is </w:t>
+        <w:t>erform well on those transform</w:t>
+      </w:r>
+      <w:r>
+        <w:rPr>
+          <w:rFonts w:ascii="Times New Roman" w:hAnsi="Times New Roman" w:cs="Times New Roman"/>
+          <w:color w:val="000000" w:themeColor="text1"/>
+          <w:sz w:val="20"/>
+          <w:szCs w:val="20"/>
+        </w:rPr>
+        <w:t>ations and</w:t>
+      </w:r>
+      <w:r>
+        <w:rPr>
+          <w:rFonts w:ascii="Times New Roman" w:hAnsi="Times New Roman" w:cs="Times New Roman"/>
+          <w:color w:val="000000" w:themeColor="text1"/>
+          <w:sz w:val="20"/>
+          <w:szCs w:val="20"/>
+        </w:rPr>
+        <w:t xml:space="preserve"> </w:t>
       </w:r>
       <w:r>
         <w:rPr>
@@ -1365,6 +1633,15 @@
           <w:szCs w:val="20"/>
         </w:rPr>
         <w:t xml:space="preserve">(b) </w:t>
+      </w:r>
+      <w:r>
+        <w:rPr>
+          <w:rFonts w:ascii="Times New Roman" w:hAnsi="Times New Roman" w:cs="Times New Roman"/>
+          <w:color w:val="000000" w:themeColor="text1"/>
+          <w:sz w:val="20"/>
+          <w:szCs w:val="20"/>
+        </w:rPr>
+        <w:t xml:space="preserve">is </w:t>
       </w:r>
       <w:r>
         <w:rPr>
@@ -1703,7 +1980,7 @@
           <w:sz w:val="20"/>
           <w:szCs w:val="20"/>
         </w:rPr>
-        <w:t>WHERE TO PROJECT THE IMAGE</w:t>
+        <w:t>HOW TO DECIDE WHERE TO PROJECT</w:t>
       </w:r>
     </w:p>
     <w:p>
@@ -1745,7 +2022,7 @@
           <w:sz w:val="20"/>
           <w:szCs w:val="20"/>
         </w:rPr>
-        <w:t>would be chosen by human-interaction or some built-in intelligence. For this p</w:t>
+        <w:t xml:space="preserve">would be chosen by human-interaction or some </w:t>
       </w:r>
       <w:r>
         <w:rPr>
@@ -1755,6 +2032,26 @@
           <w:sz w:val="20"/>
           <w:szCs w:val="20"/>
         </w:rPr>
+        <w:t>algorithm</w:t>
+      </w:r>
+      <w:r>
+        <w:rPr>
+          <w:rFonts w:ascii="Times New Roman" w:hAnsi="Times New Roman" w:cs="Times New Roman"/>
+          <w:bCs/>
+          <w:color w:val="000000" w:themeColor="text1"/>
+          <w:sz w:val="20"/>
+          <w:szCs w:val="20"/>
+        </w:rPr>
+        <w:t>. For this p</w:t>
+      </w:r>
+      <w:r>
+        <w:rPr>
+          <w:rFonts w:ascii="Times New Roman" w:hAnsi="Times New Roman" w:cs="Times New Roman"/>
+          <w:bCs/>
+          <w:color w:val="000000" w:themeColor="text1"/>
+          <w:sz w:val="20"/>
+          <w:szCs w:val="20"/>
+        </w:rPr>
         <w:t>aper</w:t>
       </w:r>
       <w:r>
@@ -1775,7 +2072,7 @@
           <w:sz w:val="20"/>
           <w:szCs w:val="20"/>
         </w:rPr>
-        <w:t xml:space="preserve">the former </w:t>
+        <w:t xml:space="preserve">the </w:t>
       </w:r>
       <w:r>
         <w:rPr>
@@ -1785,6 +2082,26 @@
           <w:sz w:val="20"/>
           <w:szCs w:val="20"/>
         </w:rPr>
+        <w:t>latter</w:t>
+      </w:r>
+      <w:r>
+        <w:rPr>
+          <w:rFonts w:ascii="Times New Roman" w:hAnsi="Times New Roman" w:cs="Times New Roman"/>
+          <w:bCs/>
+          <w:color w:val="000000" w:themeColor="text1"/>
+          <w:sz w:val="20"/>
+          <w:szCs w:val="20"/>
+        </w:rPr>
+        <w:t xml:space="preserve"> </w:t>
+      </w:r>
+      <w:r>
+        <w:rPr>
+          <w:rFonts w:ascii="Times New Roman" w:hAnsi="Times New Roman" w:cs="Times New Roman"/>
+          <w:bCs/>
+          <w:color w:val="000000" w:themeColor="text1"/>
+          <w:sz w:val="20"/>
+          <w:szCs w:val="20"/>
+        </w:rPr>
         <w:t>has been chosen</w:t>
       </w:r>
       <w:r>
@@ -1855,7 +2172,27 @@
           <w:sz w:val="20"/>
           <w:szCs w:val="20"/>
         </w:rPr>
-        <w:t xml:space="preserve"> The algorithm tries to find a “good space” to project the image based on the features extracted from the recorded frames. </w:t>
+        <w:t xml:space="preserve"> The algorithm tries to find a </w:t>
+      </w:r>
+      <w:r>
+        <w:rPr>
+          <w:rFonts w:ascii="Times New Roman" w:hAnsi="Times New Roman" w:cs="Times New Roman"/>
+          <w:bCs/>
+          <w:color w:val="000000" w:themeColor="text1"/>
+          <w:sz w:val="20"/>
+          <w:szCs w:val="20"/>
+        </w:rPr>
+        <w:t>suitable</w:t>
+      </w:r>
+      <w:r>
+        <w:rPr>
+          <w:rFonts w:ascii="Times New Roman" w:hAnsi="Times New Roman" w:cs="Times New Roman"/>
+          <w:bCs/>
+          <w:color w:val="000000" w:themeColor="text1"/>
+          <w:sz w:val="20"/>
+          <w:szCs w:val="20"/>
+        </w:rPr>
+        <w:t xml:space="preserve"> space to project the image based on the features extracted from the recorded frames. </w:t>
       </w:r>
       <w:r>
         <w:rPr>
@@ -1945,7 +2282,27 @@
           <w:sz w:val="20"/>
           <w:szCs w:val="20"/>
         </w:rPr>
-        <w:t xml:space="preserve"> (a.k.a corners</w:t>
+        <w:t xml:space="preserve"> (</w:t>
+      </w:r>
+      <w:proofErr w:type="spellStart"/>
+      <w:r>
+        <w:rPr>
+          <w:rFonts w:ascii="Times New Roman" w:hAnsi="Times New Roman" w:cs="Times New Roman"/>
+          <w:color w:val="000000" w:themeColor="text1"/>
+          <w:sz w:val="20"/>
+          <w:szCs w:val="20"/>
+        </w:rPr>
+        <w:t>a.k.a</w:t>
+      </w:r>
+      <w:proofErr w:type="spellEnd"/>
+      <w:r>
+        <w:rPr>
+          <w:rFonts w:ascii="Times New Roman" w:hAnsi="Times New Roman" w:cs="Times New Roman"/>
+          <w:color w:val="000000" w:themeColor="text1"/>
+          <w:sz w:val="20"/>
+          <w:szCs w:val="20"/>
+        </w:rPr>
+        <w:t xml:space="preserve"> corners</w:t>
       </w:r>
       <w:r>
         <w:rPr>
@@ -2301,6 +2658,51 @@
           <w:sz w:val="20"/>
           <w:szCs w:val="20"/>
         </w:rPr>
+        <w:t xml:space="preserve"> free of obje</w:t>
+      </w:r>
+      <w:r>
+        <w:rPr>
+          <w:rFonts w:ascii="Times New Roman" w:hAnsi="Times New Roman" w:cs="Times New Roman"/>
+          <w:color w:val="000000" w:themeColor="text1"/>
+          <w:sz w:val="20"/>
+          <w:szCs w:val="20"/>
+        </w:rPr>
+        <w:t>c</w:t>
+      </w:r>
+      <w:r>
+        <w:rPr>
+          <w:rFonts w:ascii="Times New Roman" w:hAnsi="Times New Roman" w:cs="Times New Roman"/>
+          <w:color w:val="000000" w:themeColor="text1"/>
+          <w:sz w:val="20"/>
+          <w:szCs w:val="20"/>
+        </w:rPr>
+        <w:t>ts</w:t>
+      </w:r>
+      <w:r>
+        <w:rPr>
+          <w:rFonts w:ascii="Times New Roman" w:hAnsi="Times New Roman" w:cs="Times New Roman"/>
+          <w:color w:val="000000" w:themeColor="text1"/>
+          <w:sz w:val="20"/>
+          <w:szCs w:val="20"/>
+        </w:rPr>
+        <w:t xml:space="preserve"> space</w:t>
+      </w:r>
+      <w:r>
+        <w:rPr>
+          <w:rFonts w:ascii="Times New Roman" w:hAnsi="Times New Roman" w:cs="Times New Roman"/>
+          <w:color w:val="000000" w:themeColor="text1"/>
+          <w:sz w:val="20"/>
+          <w:szCs w:val="20"/>
+        </w:rPr>
+        <w:t xml:space="preserve"> where an image can be projected.</w:t>
+      </w:r>
+      <w:r>
+        <w:rPr>
+          <w:rFonts w:ascii="Times New Roman" w:hAnsi="Times New Roman" w:cs="Times New Roman"/>
+          <w:color w:val="000000" w:themeColor="text1"/>
+          <w:sz w:val="20"/>
+          <w:szCs w:val="20"/>
+        </w:rPr>
         <w:t xml:space="preserve"> </w:t>
       </w:r>
       <w:r>
@@ -2311,60 +2713,6 @@
           <w:szCs w:val="20"/>
         </w:rPr>
         <w:lastRenderedPageBreak/>
-        <w:t>free of obje</w:t>
-      </w:r>
-      <w:r>
-        <w:rPr>
-          <w:rFonts w:ascii="Times New Roman" w:hAnsi="Times New Roman" w:cs="Times New Roman"/>
-          <w:color w:val="000000" w:themeColor="text1"/>
-          <w:sz w:val="20"/>
-          <w:szCs w:val="20"/>
-        </w:rPr>
-        <w:t>c</w:t>
-      </w:r>
-      <w:r>
-        <w:rPr>
-          <w:rFonts w:ascii="Times New Roman" w:hAnsi="Times New Roman" w:cs="Times New Roman"/>
-          <w:color w:val="000000" w:themeColor="text1"/>
-          <w:sz w:val="20"/>
-          <w:szCs w:val="20"/>
-        </w:rPr>
-        <w:t>ts</w:t>
-      </w:r>
-      <w:r>
-        <w:rPr>
-          <w:rFonts w:ascii="Times New Roman" w:hAnsi="Times New Roman" w:cs="Times New Roman"/>
-          <w:color w:val="000000" w:themeColor="text1"/>
-          <w:sz w:val="20"/>
-          <w:szCs w:val="20"/>
-        </w:rPr>
-        <w:t xml:space="preserve"> space</w:t>
-      </w:r>
-      <w:r>
-        <w:rPr>
-          <w:rFonts w:ascii="Times New Roman" w:hAnsi="Times New Roman" w:cs="Times New Roman"/>
-          <w:color w:val="000000" w:themeColor="text1"/>
-          <w:sz w:val="20"/>
-          <w:szCs w:val="20"/>
-        </w:rPr>
-        <w:t xml:space="preserve"> where an image can be projected.</w:t>
-      </w:r>
-      <w:r>
-        <w:rPr>
-          <w:rFonts w:ascii="Times New Roman" w:hAnsi="Times New Roman" w:cs="Times New Roman"/>
-          <w:color w:val="000000" w:themeColor="text1"/>
-          <w:sz w:val="20"/>
-          <w:szCs w:val="20"/>
-        </w:rPr>
-        <w:t xml:space="preserve"> </w:t>
-      </w:r>
-      <w:r>
-        <w:rPr>
-          <w:rFonts w:ascii="Times New Roman" w:hAnsi="Times New Roman" w:cs="Times New Roman"/>
-          <w:color w:val="000000" w:themeColor="text1"/>
-          <w:sz w:val="20"/>
-          <w:szCs w:val="20"/>
-        </w:rPr>
         <w:t xml:space="preserve">However, if only features (corners) and not edges were to be considered, areas </w:t>
       </w:r>
       <w:r>
@@ -2464,10 +2812,10 @@
             <v:path o:extrusionok="f" gradientshapeok="t" o:connecttype="rect"/>
             <o:lock v:ext="edit" aspectratio="t"/>
           </v:shapetype>
-          <v:shape id="_x0000_i1025" type="#_x0000_t75" alt="" style="width:165.5pt;height:107pt;mso-width-percent:0;mso-height-percent:0;mso-width-percent:0;mso-height-percent:0" o:ole="">
+          <v:shape id="_x0000_i1028" type="#_x0000_t75" alt="" style="width:165.5pt;height:107pt;mso-width-percent:0;mso-height-percent:0;mso-width-percent:0;mso-height-percent:0" o:ole="">
             <v:imagedata r:id="rId9" o:title=""/>
           </v:shape>
-          <o:OLEObject Type="Embed" ProgID="PBrush" ShapeID="_x0000_i1025" DrawAspect="Content" ObjectID="_1658517677" r:id="rId10"/>
+          <o:OLEObject Type="Embed" ProgID="PBrush" ShapeID="_x0000_i1028" DrawAspect="Content" ObjectID="_1659360905" r:id="rId10"/>
         </w:object>
       </w:r>
     </w:p>
@@ -3035,27 +3383,7 @@
           <w:sz w:val="20"/>
           <w:szCs w:val="20"/>
         </w:rPr>
-        <w:t xml:space="preserve">How </w:t>
-      </w:r>
-      <w:r>
-        <w:rPr>
-          <w:rFonts w:ascii="Times New Roman" w:hAnsi="Times New Roman" w:cs="Times New Roman"/>
-          <w:b/>
-          <w:color w:val="000000" w:themeColor="text1"/>
-          <w:sz w:val="20"/>
-          <w:szCs w:val="20"/>
-        </w:rPr>
-        <w:t xml:space="preserve">to </w:t>
-      </w:r>
-      <w:r>
-        <w:rPr>
-          <w:rFonts w:ascii="Times New Roman" w:hAnsi="Times New Roman" w:cs="Times New Roman"/>
-          <w:b/>
-          <w:color w:val="000000" w:themeColor="text1"/>
-          <w:sz w:val="20"/>
-          <w:szCs w:val="20"/>
-        </w:rPr>
-        <w:t>identify a good space?</w:t>
+        <w:t>Selecting a good space</w:t>
       </w:r>
     </w:p>
     <w:p>
@@ -6447,8 +6775,19 @@
           <w:sz w:val="20"/>
           <w:szCs w:val="20"/>
         </w:rPr>
-        <w:t>In order to compute the Homography</w:t>
-      </w:r>
+        <w:t xml:space="preserve">In order to compute the </w:t>
+      </w:r>
+      <w:proofErr w:type="spellStart"/>
+      <w:r>
+        <w:rPr>
+          <w:rFonts w:ascii="Times New Roman" w:hAnsi="Times New Roman" w:cs="Times New Roman"/>
+          <w:color w:val="000000" w:themeColor="text1"/>
+          <w:sz w:val="20"/>
+          <w:szCs w:val="20"/>
+        </w:rPr>
+        <w:t>Homography</w:t>
+      </w:r>
+      <w:proofErr w:type="spellEnd"/>
       <w:r>
         <w:rPr>
           <w:rFonts w:ascii="Times New Roman" w:hAnsi="Times New Roman" w:cs="Times New Roman"/>
@@ -6701,14 +7040,25 @@
         </w:rPr>
         <w:t xml:space="preserve"> that it determined to be present in both frames as well as an error metric (</w:t>
       </w:r>
-      <w:r>
-        <w:rPr>
-          <w:rFonts w:ascii="Times New Roman" w:hAnsi="Times New Roman" w:cs="Times New Roman"/>
-          <w:color w:val="000000" w:themeColor="text1"/>
-          <w:sz w:val="20"/>
-          <w:szCs w:val="20"/>
-        </w:rPr>
-        <w:t xml:space="preserve">a.k.a </w:t>
+      <w:proofErr w:type="spellStart"/>
+      <w:r>
+        <w:rPr>
+          <w:rFonts w:ascii="Times New Roman" w:hAnsi="Times New Roman" w:cs="Times New Roman"/>
+          <w:color w:val="000000" w:themeColor="text1"/>
+          <w:sz w:val="20"/>
+          <w:szCs w:val="20"/>
+        </w:rPr>
+        <w:t>a.k.a</w:t>
+      </w:r>
+      <w:proofErr w:type="spellEnd"/>
+      <w:r>
+        <w:rPr>
+          <w:rFonts w:ascii="Times New Roman" w:hAnsi="Times New Roman" w:cs="Times New Roman"/>
+          <w:color w:val="000000" w:themeColor="text1"/>
+          <w:sz w:val="20"/>
+          <w:szCs w:val="20"/>
+        </w:rPr>
+        <w:t xml:space="preserve"> </w:t>
       </w:r>
       <w:r>
         <w:rPr>
@@ -7063,8 +7413,20 @@
           <w:sz w:val="20"/>
           <w:szCs w:val="20"/>
         </w:rPr>
-        <w:t>Computing the Homography</w:t>
-      </w:r>
+        <w:t xml:space="preserve">Computing the </w:t>
+      </w:r>
+      <w:proofErr w:type="spellStart"/>
+      <w:r>
+        <w:rPr>
+          <w:rFonts w:ascii="Times New Roman" w:hAnsi="Times New Roman" w:cs="Times New Roman"/>
+          <w:b/>
+          <w:color w:val="000000" w:themeColor="text1"/>
+          <w:sz w:val="20"/>
+          <w:szCs w:val="20"/>
+        </w:rPr>
+        <w:t>Homography</w:t>
+      </w:r>
+      <w:proofErr w:type="spellEnd"/>
     </w:p>
     <w:p>
       <w:pPr>
@@ -7140,6 +7502,7 @@
         </w:rPr>
         <w:t xml:space="preserve"> </w:t>
       </w:r>
+      <w:proofErr w:type="spellStart"/>
       <w:r>
         <w:rPr>
           <w:rFonts w:ascii="Times New Roman" w:hAnsi="Times New Roman" w:cs="Times New Roman"/>
@@ -7148,7 +7511,18 @@
           <w:sz w:val="20"/>
           <w:szCs w:val="20"/>
         </w:rPr>
-        <w:t>findHomography function.</w:t>
+        <w:t>findHomography</w:t>
+      </w:r>
+      <w:proofErr w:type="spellEnd"/>
+      <w:r>
+        <w:rPr>
+          <w:rFonts w:ascii="Times New Roman" w:hAnsi="Times New Roman" w:cs="Times New Roman"/>
+          <w:bCs/>
+          <w:color w:val="000000" w:themeColor="text1"/>
+          <w:sz w:val="20"/>
+          <w:szCs w:val="20"/>
+        </w:rPr>
+        <w:t xml:space="preserve"> function.</w:t>
       </w:r>
       <w:r>
         <w:rPr>
@@ -7347,6 +7721,16 @@
         </w:rPr>
         <w:t>approach</w:t>
       </w:r>
+      <w:r>
+        <w:rPr>
+          <w:rFonts w:ascii="Times New Roman" w:hAnsi="Times New Roman" w:cs="Times New Roman"/>
+          <w:b/>
+          <w:color w:val="000000" w:themeColor="text1"/>
+          <w:sz w:val="20"/>
+          <w:szCs w:val="20"/>
+        </w:rPr>
+        <w:t>: naïve warp</w:t>
+      </w:r>
     </w:p>
     <w:p>
       <w:pPr>
@@ -7366,16 +7750,16 @@
           <w:sz w:val="20"/>
           <w:szCs w:val="20"/>
         </w:rPr>
-        <w:t>C</w:t>
-      </w:r>
-      <w:r>
-        <w:rPr>
-          <w:rFonts w:ascii="Times New Roman" w:hAnsi="Times New Roman" w:cs="Times New Roman"/>
-          <w:color w:val="000000" w:themeColor="text1"/>
-          <w:sz w:val="20"/>
-          <w:szCs w:val="20"/>
-        </w:rPr>
-        <w:t xml:space="preserve">onsists in inserting the </w:t>
+        <w:t>The first approach uses a naïve technique in which</w:t>
+      </w:r>
+      <w:r>
+        <w:rPr>
+          <w:rFonts w:ascii="Times New Roman" w:hAnsi="Times New Roman" w:cs="Times New Roman"/>
+          <w:color w:val="000000" w:themeColor="text1"/>
+          <w:sz w:val="20"/>
+          <w:szCs w:val="20"/>
+        </w:rPr>
+        <w:t xml:space="preserve"> the </w:t>
       </w:r>
       <w:r>
         <w:rPr>
@@ -7393,16 +7777,34 @@
           <w:sz w:val="20"/>
           <w:szCs w:val="20"/>
         </w:rPr>
-        <w:t xml:space="preserve"> into the first frame, and then warp</w:t>
-      </w:r>
-      <w:r>
-        <w:rPr>
-          <w:rFonts w:ascii="Times New Roman" w:hAnsi="Times New Roman" w:cs="Times New Roman"/>
-          <w:color w:val="000000" w:themeColor="text1"/>
-          <w:sz w:val="20"/>
-          <w:szCs w:val="20"/>
-        </w:rPr>
-        <w:t>ing</w:t>
+        <w:t xml:space="preserve"> </w:t>
+      </w:r>
+      <w:r>
+        <w:rPr>
+          <w:rFonts w:ascii="Times New Roman" w:hAnsi="Times New Roman" w:cs="Times New Roman"/>
+          <w:color w:val="000000" w:themeColor="text1"/>
+          <w:sz w:val="20"/>
+          <w:szCs w:val="20"/>
+        </w:rPr>
+        <w:t xml:space="preserve">is inserted </w:t>
+      </w:r>
+      <w:r>
+        <w:rPr>
+          <w:rFonts w:ascii="Times New Roman" w:hAnsi="Times New Roman" w:cs="Times New Roman"/>
+          <w:color w:val="000000" w:themeColor="text1"/>
+          <w:sz w:val="20"/>
+          <w:szCs w:val="20"/>
+        </w:rPr>
+        <w:t>into the first frame, and then war</w:t>
+      </w:r>
+      <w:r>
+        <w:rPr>
+          <w:rFonts w:ascii="Times New Roman" w:hAnsi="Times New Roman" w:cs="Times New Roman"/>
+          <w:color w:val="000000" w:themeColor="text1"/>
+          <w:sz w:val="20"/>
+          <w:szCs w:val="20"/>
+        </w:rPr>
+        <w:t>ps</w:t>
       </w:r>
       <w:r>
         <w:rPr>
@@ -7532,6 +7934,7 @@
         </w:rPr>
         <w:t xml:space="preserve">image </w:t>
       </w:r>
+      <w:proofErr w:type="spellStart"/>
       <w:r>
         <w:rPr>
           <w:rFonts w:ascii="Times New Roman" w:hAnsi="Times New Roman" w:cs="Times New Roman"/>
@@ -7541,6 +7944,7 @@
         </w:rPr>
         <w:t>image</w:t>
       </w:r>
+      <w:proofErr w:type="spellEnd"/>
       <w:r>
         <w:rPr>
           <w:rFonts w:ascii="Times New Roman" w:hAnsi="Times New Roman" w:cs="Times New Roman"/>
@@ -7842,8 +8246,19 @@
           <w:sz w:val="18"/>
           <w:szCs w:val="18"/>
         </w:rPr>
-        <w:t>Compute the Homography</w:t>
-      </w:r>
+        <w:t xml:space="preserve">Compute the </w:t>
+      </w:r>
+      <w:proofErr w:type="spellStart"/>
+      <w:r>
+        <w:rPr>
+          <w:rFonts w:ascii="Times New Roman" w:hAnsi="Times New Roman" w:cs="Times New Roman"/>
+          <w:color w:val="000000" w:themeColor="text1"/>
+          <w:sz w:val="18"/>
+          <w:szCs w:val="18"/>
+        </w:rPr>
+        <w:t>Homography</w:t>
+      </w:r>
+      <w:proofErr w:type="spellEnd"/>
     </w:p>
     <w:p>
       <w:pPr>
@@ -8512,7 +8927,27 @@
           <w:sz w:val="20"/>
           <w:szCs w:val="20"/>
         </w:rPr>
-        <w:t xml:space="preserve">Find the Homography </w:t>
+        <w:t xml:space="preserve">Find the </w:t>
+      </w:r>
+      <w:proofErr w:type="spellStart"/>
+      <w:r>
+        <w:rPr>
+          <w:rFonts w:ascii="Times New Roman" w:hAnsi="Times New Roman" w:cs="Times New Roman"/>
+          <w:color w:val="000000" w:themeColor="text1"/>
+          <w:sz w:val="20"/>
+          <w:szCs w:val="20"/>
+        </w:rPr>
+        <w:t>Homography</w:t>
+      </w:r>
+      <w:proofErr w:type="spellEnd"/>
+      <w:r>
+        <w:rPr>
+          <w:rFonts w:ascii="Times New Roman" w:hAnsi="Times New Roman" w:cs="Times New Roman"/>
+          <w:color w:val="000000" w:themeColor="text1"/>
+          <w:sz w:val="20"/>
+          <w:szCs w:val="20"/>
+        </w:rPr>
+        <w:t xml:space="preserve"> </w:t>
       </w:r>
       <m:oMath>
         <m:sSubSup>
@@ -8610,6 +9045,7 @@
         </w:rPr>
         <w:t>t+</w:t>
       </w:r>
+      <w:proofErr w:type="gramStart"/>
       <w:r>
         <w:rPr>
           <w:rFonts w:ascii="Times New Roman" w:hAnsi="Times New Roman" w:cs="Times New Roman"/>
@@ -8627,7 +9063,17 @@
           <w:sz w:val="20"/>
           <w:szCs w:val="20"/>
         </w:rPr>
-        <w:t xml:space="preserve">, and use </w:t>
+        <w:t>, and</w:t>
+      </w:r>
+      <w:proofErr w:type="gramEnd"/>
+      <w:r>
+        <w:rPr>
+          <w:rFonts w:ascii="Times New Roman" w:hAnsi="Times New Roman" w:cs="Times New Roman"/>
+          <w:color w:val="000000" w:themeColor="text1"/>
+          <w:sz w:val="20"/>
+          <w:szCs w:val="20"/>
+        </w:rPr>
+        <w:t xml:space="preserve"> use </w:t>
       </w:r>
       <m:oMath>
         <m:sSubSup>
@@ -8929,6 +9375,7 @@
         </w:rPr>
         <w:t xml:space="preserve">the </w:t>
       </w:r>
+      <w:proofErr w:type="spellStart"/>
       <w:r>
         <w:rPr>
           <w:rFonts w:ascii="Times New Roman" w:hAnsi="Times New Roman" w:cs="Times New Roman"/>
@@ -8938,6 +9385,7 @@
         </w:rPr>
         <w:t>Homography</w:t>
       </w:r>
+      <w:proofErr w:type="spellEnd"/>
       <m:oMath>
         <m:sSubSup>
           <m:sSubSupPr>
@@ -9703,16 +10151,36 @@
           <w:sz w:val="18"/>
           <w:szCs w:val="18"/>
         </w:rPr>
-        <w:t xml:space="preserve"> the Homog</w:t>
-      </w:r>
-      <w:r>
-        <w:rPr>
-          <w:rFonts w:ascii="Times New Roman" w:hAnsi="Times New Roman" w:cs="Times New Roman"/>
-          <w:color w:val="000000" w:themeColor="text1"/>
-          <w:sz w:val="18"/>
-          <w:szCs w:val="18"/>
-        </w:rPr>
-        <w:t>raphy,</w:t>
+        <w:t xml:space="preserve"> the </w:t>
+      </w:r>
+      <w:proofErr w:type="spellStart"/>
+      <w:r>
+        <w:rPr>
+          <w:rFonts w:ascii="Times New Roman" w:hAnsi="Times New Roman" w:cs="Times New Roman"/>
+          <w:color w:val="000000" w:themeColor="text1"/>
+          <w:sz w:val="18"/>
+          <w:szCs w:val="18"/>
+        </w:rPr>
+        <w:t>Homog</w:t>
+      </w:r>
+      <w:r>
+        <w:rPr>
+          <w:rFonts w:ascii="Times New Roman" w:hAnsi="Times New Roman" w:cs="Times New Roman"/>
+          <w:color w:val="000000" w:themeColor="text1"/>
+          <w:sz w:val="18"/>
+          <w:szCs w:val="18"/>
+        </w:rPr>
+        <w:t>raphy</w:t>
+      </w:r>
+      <w:proofErr w:type="spellEnd"/>
+      <w:r>
+        <w:rPr>
+          <w:rFonts w:ascii="Times New Roman" w:hAnsi="Times New Roman" w:cs="Times New Roman"/>
+          <w:color w:val="000000" w:themeColor="text1"/>
+          <w:sz w:val="18"/>
+          <w:szCs w:val="18"/>
+        </w:rPr>
+        <w:t>,</w:t>
       </w:r>
       <w:r>
         <w:rPr>
@@ -10104,7 +10572,27 @@
           <w:sz w:val="18"/>
           <w:szCs w:val="18"/>
         </w:rPr>
-        <w:t xml:space="preserve"> the Homography, </w:t>
+        <w:t xml:space="preserve"> the </w:t>
+      </w:r>
+      <w:proofErr w:type="spellStart"/>
+      <w:r>
+        <w:rPr>
+          <w:rFonts w:ascii="Times New Roman" w:hAnsi="Times New Roman" w:cs="Times New Roman"/>
+          <w:color w:val="000000" w:themeColor="text1"/>
+          <w:sz w:val="18"/>
+          <w:szCs w:val="18"/>
+        </w:rPr>
+        <w:t>Homography</w:t>
+      </w:r>
+      <w:proofErr w:type="spellEnd"/>
+      <w:r>
+        <w:rPr>
+          <w:rFonts w:ascii="Times New Roman" w:hAnsi="Times New Roman" w:cs="Times New Roman"/>
+          <w:color w:val="000000" w:themeColor="text1"/>
+          <w:sz w:val="18"/>
+          <w:szCs w:val="18"/>
+        </w:rPr>
+        <w:t xml:space="preserve">, </w:t>
       </w:r>
       <m:oMath>
         <m:sSubSup>
@@ -10954,14 +11442,25 @@
         </w:rPr>
         <w:t>-</w:t>
       </w:r>
-      <w:r>
-        <w:rPr>
-          <w:rFonts w:ascii="Times New Roman" w:hAnsi="Times New Roman" w:cs="Times New Roman"/>
-          <w:color w:val="000000" w:themeColor="text1"/>
-          <w:sz w:val="20"/>
-          <w:szCs w:val="20"/>
-        </w:rPr>
-        <w:t>Kanade Pyramidal method</w:t>
+      <w:proofErr w:type="spellStart"/>
+      <w:r>
+        <w:rPr>
+          <w:rFonts w:ascii="Times New Roman" w:hAnsi="Times New Roman" w:cs="Times New Roman"/>
+          <w:color w:val="000000" w:themeColor="text1"/>
+          <w:sz w:val="20"/>
+          <w:szCs w:val="20"/>
+        </w:rPr>
+        <w:t>Kanade</w:t>
+      </w:r>
+      <w:proofErr w:type="spellEnd"/>
+      <w:r>
+        <w:rPr>
+          <w:rFonts w:ascii="Times New Roman" w:hAnsi="Times New Roman" w:cs="Times New Roman"/>
+          <w:color w:val="000000" w:themeColor="text1"/>
+          <w:sz w:val="20"/>
+          <w:szCs w:val="20"/>
+        </w:rPr>
+        <w:t xml:space="preserve"> Pyramidal method</w:t>
       </w:r>
       <w:r>
         <w:rPr>
@@ -12332,7 +12831,27 @@
           <w:sz w:val="18"/>
           <w:szCs w:val="18"/>
         </w:rPr>
-        <w:t xml:space="preserve"> the Homography </w:t>
+        <w:t xml:space="preserve"> the </w:t>
+      </w:r>
+      <w:proofErr w:type="spellStart"/>
+      <w:r>
+        <w:rPr>
+          <w:rFonts w:ascii="Times New Roman" w:hAnsi="Times New Roman" w:cs="Times New Roman"/>
+          <w:color w:val="000000" w:themeColor="text1"/>
+          <w:sz w:val="18"/>
+          <w:szCs w:val="18"/>
+        </w:rPr>
+        <w:t>Homography</w:t>
+      </w:r>
+      <w:proofErr w:type="spellEnd"/>
+      <w:r>
+        <w:rPr>
+          <w:rFonts w:ascii="Times New Roman" w:hAnsi="Times New Roman" w:cs="Times New Roman"/>
+          <w:color w:val="000000" w:themeColor="text1"/>
+          <w:sz w:val="18"/>
+          <w:szCs w:val="18"/>
+        </w:rPr>
+        <w:t xml:space="preserve"> </w:t>
       </w:r>
       <m:oMath>
         <m:sSubSup>
@@ -13304,7 +13823,39 @@
           <w:sz w:val="20"/>
           <w:szCs w:val="20"/>
         </w:rPr>
-        <w:t>: use scene’s planar structures</w:t>
+        <w:t xml:space="preserve">: </w:t>
+      </w:r>
+      <w:r>
+        <w:rPr>
+          <w:rFonts w:ascii="Times New Roman" w:hAnsi="Times New Roman" w:cs="Times New Roman"/>
+          <w:b/>
+          <w:color w:val="000000" w:themeColor="text1"/>
+          <w:sz w:val="20"/>
+          <w:szCs w:val="20"/>
+        </w:rPr>
+        <w:t xml:space="preserve">continuous </w:t>
+      </w:r>
+      <w:proofErr w:type="spellStart"/>
+      <w:r>
+        <w:rPr>
+          <w:rFonts w:ascii="Times New Roman" w:hAnsi="Times New Roman" w:cs="Times New Roman"/>
+          <w:b/>
+          <w:color w:val="000000" w:themeColor="text1"/>
+          <w:sz w:val="20"/>
+          <w:szCs w:val="20"/>
+        </w:rPr>
+        <w:t>Homography</w:t>
+      </w:r>
+      <w:proofErr w:type="spellEnd"/>
+      <w:r>
+        <w:rPr>
+          <w:rFonts w:ascii="Times New Roman" w:hAnsi="Times New Roman" w:cs="Times New Roman"/>
+          <w:b/>
+          <w:color w:val="000000" w:themeColor="text1"/>
+          <w:sz w:val="20"/>
+          <w:szCs w:val="20"/>
+        </w:rPr>
+        <w:t xml:space="preserve"> update</w:t>
       </w:r>
     </w:p>
     <w:p>
@@ -13999,8 +14550,19 @@
           <w:sz w:val="20"/>
           <w:szCs w:val="20"/>
         </w:rPr>
-        <w:t xml:space="preserve"> Homography</w:t>
-      </w:r>
+        <w:t xml:space="preserve"> </w:t>
+      </w:r>
+      <w:proofErr w:type="spellStart"/>
+      <w:r>
+        <w:rPr>
+          <w:rFonts w:ascii="Times New Roman" w:hAnsi="Times New Roman" w:cs="Times New Roman"/>
+          <w:color w:val="000000" w:themeColor="text1"/>
+          <w:sz w:val="20"/>
+          <w:szCs w:val="20"/>
+        </w:rPr>
+        <w:t>Homography</w:t>
+      </w:r>
+      <w:proofErr w:type="spellEnd"/>
       <w:r>
         <w:rPr>
           <w:rFonts w:ascii="Times New Roman" w:hAnsi="Times New Roman" w:cs="Times New Roman"/>
@@ -14035,8 +14597,39 @@
           <w:sz w:val="20"/>
           <w:szCs w:val="20"/>
         </w:rPr>
-        <w:t xml:space="preserve"> the ith</w:t>
-      </w:r>
+        <w:t xml:space="preserve"> </w:t>
+      </w:r>
+      <w:proofErr w:type="spellStart"/>
+      <w:r>
+        <w:rPr>
+          <w:rFonts w:ascii="Times New Roman" w:hAnsi="Times New Roman" w:cs="Times New Roman"/>
+          <w:color w:val="000000" w:themeColor="text1"/>
+          <w:sz w:val="20"/>
+          <w:szCs w:val="20"/>
+        </w:rPr>
+        <w:t>the</w:t>
+      </w:r>
+      <w:proofErr w:type="spellEnd"/>
+      <w:r>
+        <w:rPr>
+          <w:rFonts w:ascii="Times New Roman" w:hAnsi="Times New Roman" w:cs="Times New Roman"/>
+          <w:color w:val="000000" w:themeColor="text1"/>
+          <w:sz w:val="20"/>
+          <w:szCs w:val="20"/>
+        </w:rPr>
+        <w:t xml:space="preserve"> </w:t>
+      </w:r>
+      <w:proofErr w:type="spellStart"/>
+      <w:r>
+        <w:rPr>
+          <w:rFonts w:ascii="Times New Roman" w:hAnsi="Times New Roman" w:cs="Times New Roman"/>
+          <w:color w:val="000000" w:themeColor="text1"/>
+          <w:sz w:val="20"/>
+          <w:szCs w:val="20"/>
+        </w:rPr>
+        <w:t>ith</w:t>
+      </w:r>
+      <w:proofErr w:type="spellEnd"/>
       <w:r>
         <w:rPr>
           <w:rFonts w:ascii="Times New Roman" w:hAnsi="Times New Roman" w:cs="Times New Roman"/>
@@ -16145,8 +16738,19 @@
           <w:sz w:val="18"/>
           <w:szCs w:val="18"/>
         </w:rPr>
-        <w:t xml:space="preserve"> Homography</w:t>
-      </w:r>
+        <w:t xml:space="preserve"> </w:t>
+      </w:r>
+      <w:proofErr w:type="spellStart"/>
+      <w:r>
+        <w:rPr>
+          <w:rFonts w:ascii="Times New Roman" w:hAnsi="Times New Roman" w:cs="Times New Roman"/>
+          <w:color w:val="000000" w:themeColor="text1"/>
+          <w:sz w:val="18"/>
+          <w:szCs w:val="18"/>
+        </w:rPr>
+        <w:t>Homography</w:t>
+      </w:r>
+      <w:proofErr w:type="spellEnd"/>
       <w:r>
         <w:rPr>
           <w:rFonts w:ascii="Times New Roman" w:hAnsi="Times New Roman" w:cs="Times New Roman"/>
@@ -18186,8 +18790,19 @@
           <w:sz w:val="20"/>
           <w:szCs w:val="20"/>
         </w:rPr>
-        <w:t>. Error per match number with ORB and BFMatcher</w:t>
-      </w:r>
+        <w:t xml:space="preserve">. Error per match number with ORB and </w:t>
+      </w:r>
+      <w:proofErr w:type="spellStart"/>
+      <w:r>
+        <w:rPr>
+          <w:rFonts w:ascii="Times New Roman" w:hAnsi="Times New Roman" w:cs="Times New Roman"/>
+          <w:color w:val="000000" w:themeColor="text1"/>
+          <w:sz w:val="20"/>
+          <w:szCs w:val="20"/>
+        </w:rPr>
+        <w:t>BFMatcher</w:t>
+      </w:r>
+      <w:proofErr w:type="spellEnd"/>
     </w:p>
     <w:p>
       <w:pPr>
@@ -18529,7 +19144,7 @@
           <w:szCs w:val="20"/>
           <w:lang w:val="en-GB" w:eastAsia="en-GB"/>
         </w:rPr>
-        <w:t>Final</w:t>
+        <w:t>Fifth</w:t>
       </w:r>
       <w:r>
         <w:rPr>
@@ -18542,6 +19157,40 @@
           <w:lang w:val="en-GB" w:eastAsia="en-GB"/>
         </w:rPr>
         <w:t xml:space="preserve"> approach</w:t>
+      </w:r>
+      <w:r>
+        <w:rPr>
+          <w:rFonts w:ascii="Times New Roman" w:eastAsiaTheme="minorEastAsia" w:hAnsi="Times New Roman" w:cs="Times New Roman"/>
+          <w:b/>
+          <w:noProof/>
+          <w:color w:val="000000" w:themeColor="text1"/>
+          <w:sz w:val="20"/>
+          <w:szCs w:val="20"/>
+          <w:lang w:val="en-GB" w:eastAsia="en-GB"/>
+        </w:rPr>
+        <w:t>: Fourth approach with</w:t>
+      </w:r>
+      <w:r>
+        <w:rPr>
+          <w:rFonts w:ascii="Times New Roman" w:hAnsi="Times New Roman" w:cs="Times New Roman"/>
+          <w:b/>
+          <w:color w:val="000000" w:themeColor="text1"/>
+          <w:sz w:val="20"/>
+          <w:szCs w:val="20"/>
+        </w:rPr>
+        <w:t xml:space="preserve"> </w:t>
+      </w:r>
+      <w:r>
+        <w:rPr>
+          <w:rFonts w:ascii="Times New Roman" w:eastAsiaTheme="minorEastAsia" w:hAnsi="Times New Roman" w:cs="Times New Roman"/>
+          <w:b/>
+          <w:noProof/>
+          <w:color w:val="000000" w:themeColor="text1"/>
+          <w:sz w:val="20"/>
+          <w:szCs w:val="20"/>
+          <w:lang w:val="en-GB" w:eastAsia="en-GB"/>
+        </w:rPr>
+        <w:t>optical flow</w:t>
       </w:r>
     </w:p>
     <w:p>
@@ -18810,15 +19459,27 @@
         </w:rPr>
         <w:t xml:space="preserve">OpenCV’s </w:t>
       </w:r>
-      <w:r>
-        <w:rPr>
-          <w:rFonts w:ascii="Times New Roman" w:hAnsi="Times New Roman" w:cs="Times New Roman"/>
-          <w:b/>
-          <w:color w:val="000000" w:themeColor="text1"/>
-          <w:sz w:val="20"/>
-          <w:szCs w:val="20"/>
-        </w:rPr>
-        <w:t xml:space="preserve">calcOpticalFlowPyrLK </w:t>
+      <w:proofErr w:type="spellStart"/>
+      <w:r>
+        <w:rPr>
+          <w:rFonts w:ascii="Times New Roman" w:hAnsi="Times New Roman" w:cs="Times New Roman"/>
+          <w:b/>
+          <w:color w:val="000000" w:themeColor="text1"/>
+          <w:sz w:val="20"/>
+          <w:szCs w:val="20"/>
+        </w:rPr>
+        <w:t>calcOpticalFlowPyrLK</w:t>
+      </w:r>
+      <w:proofErr w:type="spellEnd"/>
+      <w:r>
+        <w:rPr>
+          <w:rFonts w:ascii="Times New Roman" w:hAnsi="Times New Roman" w:cs="Times New Roman"/>
+          <w:b/>
+          <w:color w:val="000000" w:themeColor="text1"/>
+          <w:sz w:val="20"/>
+          <w:szCs w:val="20"/>
+        </w:rPr>
+        <w:t xml:space="preserve"> </w:t>
       </w:r>
       <w:r>
         <w:rPr>
@@ -19618,6 +20279,7 @@
         </w:rPr>
         <w:t>using fr</w:t>
       </w:r>
+      <w:proofErr w:type="spellStart"/>
       <w:r>
         <w:rPr>
           <w:rFonts w:ascii="Times New Roman" w:eastAsiaTheme="minorEastAsia" w:hAnsi="Times New Roman" w:cs="Times New Roman"/>
@@ -19628,6 +20290,7 @@
         </w:rPr>
         <w:t>ame</w:t>
       </w:r>
+      <w:proofErr w:type="spellEnd"/>
       <w:r>
         <w:rPr>
           <w:rFonts w:ascii="Times New Roman" w:eastAsiaTheme="minorEastAsia" w:hAnsi="Times New Roman" w:cs="Times New Roman"/>
@@ -20193,7 +20856,25 @@
           <w:sz w:val="20"/>
           <w:szCs w:val="20"/>
         </w:rPr>
-        <w:t xml:space="preserve">Optical Flow, </w:t>
+        <w:t xml:space="preserve">Optical </w:t>
+      </w:r>
+      <w:r>
+        <w:rPr>
+          <w:rFonts w:ascii="Times New Roman" w:hAnsi="Times New Roman" w:cs="Times New Roman"/>
+          <w:color w:val="000000" w:themeColor="text1"/>
+          <w:sz w:val="20"/>
+          <w:szCs w:val="20"/>
+        </w:rPr>
+        <w:t>Flow;</w:t>
+      </w:r>
+      <w:r>
+        <w:rPr>
+          <w:rFonts w:ascii="Times New Roman" w:hAnsi="Times New Roman" w:cs="Times New Roman"/>
+          <w:color w:val="000000" w:themeColor="text1"/>
+          <w:sz w:val="20"/>
+          <w:szCs w:val="20"/>
+        </w:rPr>
+        <w:t xml:space="preserve"> </w:t>
       </w:r>
       <w:r>
         <w:rPr>
@@ -22774,7 +23455,27 @@
           <w:sz w:val="20"/>
           <w:szCs w:val="20"/>
         </w:rPr>
-        <w:t xml:space="preserve">. The algorithm does not attempt to calculate camera pose. It depends on the camera rotating around its own axis in order to properly compute the Homography. A demo video of this code applied to a camera not moving around its own axis is provided </w:t>
+        <w:t xml:space="preserve">. The algorithm does not attempt to calculate camera pose. It depends on the camera rotating around its own axis in order to properly compute the </w:t>
+      </w:r>
+      <w:proofErr w:type="spellStart"/>
+      <w:r>
+        <w:rPr>
+          <w:rFonts w:ascii="Times New Roman" w:hAnsi="Times New Roman" w:cs="Times New Roman"/>
+          <w:color w:val="000000" w:themeColor="text1"/>
+          <w:sz w:val="20"/>
+          <w:szCs w:val="20"/>
+        </w:rPr>
+        <w:t>Homography</w:t>
+      </w:r>
+      <w:proofErr w:type="spellEnd"/>
+      <w:r>
+        <w:rPr>
+          <w:rFonts w:ascii="Times New Roman" w:hAnsi="Times New Roman" w:cs="Times New Roman"/>
+          <w:color w:val="000000" w:themeColor="text1"/>
+          <w:sz w:val="20"/>
+          <w:szCs w:val="20"/>
+        </w:rPr>
+        <w:t xml:space="preserve">. A demo video of this code applied to a camera not moving around its own axis is provided </w:t>
       </w:r>
       <w:r>
         <w:rPr>
@@ -23353,7 +24054,17 @@
           <w:sz w:val="20"/>
           <w:szCs w:val="20"/>
         </w:rPr>
-        <w:t>9 CONCLUSION</w:t>
+        <w:t xml:space="preserve">9 </w:t>
+      </w:r>
+      <w:r>
+        <w:rPr>
+          <w:rFonts w:ascii="Times New Roman" w:hAnsi="Times New Roman" w:cs="Times New Roman"/>
+          <w:b/>
+          <w:color w:val="000000" w:themeColor="text1"/>
+          <w:sz w:val="20"/>
+          <w:szCs w:val="20"/>
+        </w:rPr>
+        <w:t>CONCLUSIONS</w:t>
       </w:r>
     </w:p>
     <w:p>
@@ -23374,7 +24085,27 @@
           <w:sz w:val="20"/>
           <w:szCs w:val="20"/>
         </w:rPr>
-        <w:t>Using only open-source tools, a Homography for the spatial transformations and a couple of well-known Computer Vision (CV) techniques, the basic Augmented Reality (AR) use-case of displaying additional information on top of the real-world objects, has been implemented and discussed in this paper using input from fairly recent CV publications.</w:t>
+        <w:t xml:space="preserve">Using only open-source tools, a </w:t>
+      </w:r>
+      <w:proofErr w:type="spellStart"/>
+      <w:r>
+        <w:rPr>
+          <w:rFonts w:ascii="Times New Roman" w:eastAsia="Times New Roman" w:hAnsi="Times New Roman" w:cs="Times New Roman"/>
+          <w:color w:val="0E101A"/>
+          <w:sz w:val="20"/>
+          <w:szCs w:val="20"/>
+        </w:rPr>
+        <w:t>Homography</w:t>
+      </w:r>
+      <w:proofErr w:type="spellEnd"/>
+      <w:r>
+        <w:rPr>
+          <w:rFonts w:ascii="Times New Roman" w:eastAsia="Times New Roman" w:hAnsi="Times New Roman" w:cs="Times New Roman"/>
+          <w:color w:val="0E101A"/>
+          <w:sz w:val="20"/>
+          <w:szCs w:val="20"/>
+        </w:rPr>
+        <w:t xml:space="preserve"> for the spatial transformations and a couple of well-known Computer Vision (CV) techniques, the basic Augmented Reality (AR) use-case of displaying additional information on top of the real-world objects, has been implemented and discussed in this paper using input from fairly recent CV publications.</w:t>
       </w:r>
     </w:p>
     <w:p>
@@ -23395,7 +24126,27 @@
           <w:sz w:val="20"/>
           <w:szCs w:val="20"/>
         </w:rPr>
-        <w:t>The Homography transformation that is used to transform the virtual image from its origin coordinates to any arbitrary camera’s coordinates is updated after processing each subsequent camera frame using the method described in [6]. The basic intuition is that only the origin and final coordinates are needed to make the spatial transformations (rotate, scale, translate) that project the virtual image to the real-world’s coordinates as the camera’s field of view changes. The well-known CV technique known as “Optical Flow” discussed in [10] is used for the feature-matching between frames.</w:t>
+        <w:t xml:space="preserve">The </w:t>
+      </w:r>
+      <w:proofErr w:type="spellStart"/>
+      <w:r>
+        <w:rPr>
+          <w:rFonts w:ascii="Times New Roman" w:eastAsia="Times New Roman" w:hAnsi="Times New Roman" w:cs="Times New Roman"/>
+          <w:color w:val="0E101A"/>
+          <w:sz w:val="20"/>
+          <w:szCs w:val="20"/>
+        </w:rPr>
+        <w:t>Homography</w:t>
+      </w:r>
+      <w:proofErr w:type="spellEnd"/>
+      <w:r>
+        <w:rPr>
+          <w:rFonts w:ascii="Times New Roman" w:eastAsia="Times New Roman" w:hAnsi="Times New Roman" w:cs="Times New Roman"/>
+          <w:color w:val="0E101A"/>
+          <w:sz w:val="20"/>
+          <w:szCs w:val="20"/>
+        </w:rPr>
+        <w:t xml:space="preserve"> transformation that is used to transform the virtual image from its origin coordinates to any arbitrary camera’s coordinates is updated after processing each subsequent camera frame using the method described in [6]. The basic intuition is that only the origin and final coordinates are needed to make the spatial transformations (rotate, scale, translate) that project the virtual image to the real-world’s coordinates as the camera’s field of view changes. The well-known CV technique known as “Optical Flow” discussed in [10] is used for the feature-matching between frames.</w:t>
       </w:r>
     </w:p>
     <w:p>
@@ -23424,25 +24175,114 @@
         <w:spacing w:after="0" w:line="240" w:lineRule="auto"/>
         <w:jc w:val="both"/>
         <w:rPr>
-          <w:rFonts w:ascii="Times New Roman" w:hAnsi="Times New Roman" w:cs="Times New Roman"/>
-          <w:bCs/>
-          <w:color w:val="000000" w:themeColor="text1"/>
-          <w:sz w:val="20"/>
-          <w:szCs w:val="20"/>
-        </w:rPr>
-      </w:pPr>
-      <w:r>
-        <w:rPr>
           <w:rFonts w:ascii="Times New Roman" w:eastAsia="Times New Roman" w:hAnsi="Times New Roman" w:cs="Times New Roman"/>
           <w:color w:val="0E101A"/>
           <w:sz w:val="20"/>
           <w:szCs w:val="20"/>
         </w:rPr>
-        <w:t>Even though Computer Vision is decades-old research, the main contributions used in this paper came from papers written fairly recently, e.g. [10] from 2013, [3] from 2018, and [7] from 2009. The CV and AR research continues to be very active, and more recent interesting papers that solve less-contrived examples are constantly published.</w:t>
+      </w:pPr>
+      <w:r>
+        <w:rPr>
+          <w:rFonts w:ascii="Times New Roman" w:eastAsia="Times New Roman" w:hAnsi="Times New Roman" w:cs="Times New Roman"/>
+          <w:color w:val="0E101A"/>
+          <w:sz w:val="20"/>
+          <w:szCs w:val="20"/>
+        </w:rPr>
+        <w:t>Even though Computer Vision is decades-old research, the main contributions used in this paper came from papers written fairly recently, e.g. [10] from 2013, [3] from 2018, and [7] from 2009.</w:t>
       </w:r>
     </w:p>
     <w:p>
       <w:pPr>
+        <w:spacing w:after="0" w:line="240" w:lineRule="auto"/>
+        <w:jc w:val="both"/>
+        <w:rPr>
+          <w:rFonts w:ascii="Times New Roman" w:eastAsia="Times New Roman" w:hAnsi="Times New Roman" w:cs="Times New Roman"/>
+          <w:color w:val="0E101A"/>
+          <w:sz w:val="20"/>
+          <w:szCs w:val="20"/>
+        </w:rPr>
+      </w:pPr>
+    </w:p>
+    <w:p>
+      <w:pPr>
+        <w:spacing w:after="0" w:line="240" w:lineRule="auto"/>
+        <w:jc w:val="both"/>
+        <w:rPr>
+          <w:rFonts w:ascii="Times New Roman" w:hAnsi="Times New Roman" w:cs="Times New Roman"/>
+          <w:b/>
+          <w:color w:val="000000" w:themeColor="text1"/>
+          <w:sz w:val="20"/>
+          <w:szCs w:val="20"/>
+        </w:rPr>
+      </w:pPr>
+      <w:r>
+        <w:rPr>
+          <w:rFonts w:ascii="Times New Roman" w:hAnsi="Times New Roman" w:cs="Times New Roman"/>
+          <w:b/>
+          <w:color w:val="000000" w:themeColor="text1"/>
+          <w:sz w:val="20"/>
+          <w:szCs w:val="20"/>
+        </w:rPr>
+        <w:t>ACKNOWLEDGEMENTS</w:t>
+      </w:r>
+    </w:p>
+    <w:p>
+      <w:pPr>
+        <w:spacing w:after="0" w:line="240" w:lineRule="auto"/>
+        <w:jc w:val="both"/>
+        <w:rPr>
+          <w:rFonts w:ascii="Times New Roman" w:hAnsi="Times New Roman" w:cs="Times New Roman"/>
+          <w:bCs/>
+          <w:color w:val="000000" w:themeColor="text1"/>
+          <w:sz w:val="20"/>
+          <w:szCs w:val="20"/>
+        </w:rPr>
+      </w:pPr>
+      <w:r>
+        <w:rPr>
+          <w:rFonts w:ascii="Times New Roman" w:hAnsi="Times New Roman" w:cs="Times New Roman"/>
+          <w:bCs/>
+          <w:color w:val="000000" w:themeColor="text1"/>
+          <w:sz w:val="20"/>
+          <w:szCs w:val="20"/>
+        </w:rPr>
+        <w:t xml:space="preserve">Special thanks to Jorge </w:t>
+      </w:r>
+      <w:proofErr w:type="spellStart"/>
+      <w:r>
+        <w:rPr>
+          <w:rFonts w:ascii="Times New Roman" w:hAnsi="Times New Roman" w:cs="Times New Roman"/>
+          <w:bCs/>
+          <w:color w:val="000000" w:themeColor="text1"/>
+          <w:sz w:val="20"/>
+          <w:szCs w:val="20"/>
+        </w:rPr>
+        <w:t>Saum</w:t>
+      </w:r>
+      <w:r>
+        <w:rPr>
+          <w:rFonts w:ascii="Times New Roman" w:hAnsi="Times New Roman" w:cs="Times New Roman"/>
+          <w:bCs/>
+          <w:color w:val="000000" w:themeColor="text1"/>
+          <w:sz w:val="20"/>
+          <w:szCs w:val="20"/>
+        </w:rPr>
+        <w:t>a</w:t>
+      </w:r>
+      <w:proofErr w:type="spellEnd"/>
+      <w:r>
+        <w:rPr>
+          <w:rFonts w:ascii="Times New Roman" w:hAnsi="Times New Roman" w:cs="Times New Roman"/>
+          <w:bCs/>
+          <w:color w:val="000000" w:themeColor="text1"/>
+          <w:sz w:val="20"/>
+          <w:szCs w:val="20"/>
+        </w:rPr>
+        <w:t xml:space="preserve"> (Hewlett Packard Enterprise) for reviewing this paper and providing invaluable feedback.</w:t>
+      </w:r>
+    </w:p>
+    <w:p>
+      <w:pPr>
         <w:spacing w:line="240" w:lineRule="auto"/>
         <w:jc w:val="both"/>
         <w:rPr>
@@ -23639,7 +24479,47 @@
           <w:sz w:val="20"/>
           <w:szCs w:val="20"/>
         </w:rPr>
-        <w:t>] Shaharyar Ahmed, K. T. (2018). A comparative analysis of SIFT, SURF, KAZE, AKAZE, ORB, and BRISK. International Conference on Computing, Mathematics and Engineering Technologies (iCoMET).</w:t>
+        <w:t xml:space="preserve">] </w:t>
+      </w:r>
+      <w:proofErr w:type="spellStart"/>
+      <w:r>
+        <w:rPr>
+          <w:rFonts w:ascii="Times New Roman" w:hAnsi="Times New Roman" w:cs="Times New Roman"/>
+          <w:color w:val="000000" w:themeColor="text1"/>
+          <w:sz w:val="20"/>
+          <w:szCs w:val="20"/>
+        </w:rPr>
+        <w:t>Shaharyar</w:t>
+      </w:r>
+      <w:proofErr w:type="spellEnd"/>
+      <w:r>
+        <w:rPr>
+          <w:rFonts w:ascii="Times New Roman" w:hAnsi="Times New Roman" w:cs="Times New Roman"/>
+          <w:color w:val="000000" w:themeColor="text1"/>
+          <w:sz w:val="20"/>
+          <w:szCs w:val="20"/>
+        </w:rPr>
+        <w:t xml:space="preserve"> Ahmed, K. T. (2018). A comparative analysis of SIFT, SURF, KAZE, AKAZE, ORB, and BRISK. International Conference on Computing, Mathematics and Engineering Technologies (</w:t>
+      </w:r>
+      <w:proofErr w:type="spellStart"/>
+      <w:r>
+        <w:rPr>
+          <w:rFonts w:ascii="Times New Roman" w:hAnsi="Times New Roman" w:cs="Times New Roman"/>
+          <w:color w:val="000000" w:themeColor="text1"/>
+          <w:sz w:val="20"/>
+          <w:szCs w:val="20"/>
+        </w:rPr>
+        <w:t>iCoMET</w:t>
+      </w:r>
+      <w:proofErr w:type="spellEnd"/>
+      <w:r>
+        <w:rPr>
+          <w:rFonts w:ascii="Times New Roman" w:hAnsi="Times New Roman" w:cs="Times New Roman"/>
+          <w:color w:val="000000" w:themeColor="text1"/>
+          <w:sz w:val="20"/>
+          <w:szCs w:val="20"/>
+        </w:rPr>
+        <w:t>).</w:t>
       </w:r>
     </w:p>
     <w:p>
@@ -23678,7 +24558,96 @@
           <w:sz w:val="20"/>
           <w:szCs w:val="20"/>
         </w:rPr>
-        <w:t xml:space="preserve">] Rublee, Ethan &amp; Rabaud, Vincent &amp; Konolige, Kurt &amp; Bradski, Gary. (2011). ORB: an efficient alternative to SIFT or SURF. Proceedings of the IEEE International Conference on Computer Vision. </w:t>
+        <w:t xml:space="preserve">] </w:t>
+      </w:r>
+      <w:proofErr w:type="spellStart"/>
+      <w:r>
+        <w:rPr>
+          <w:rFonts w:ascii="Times New Roman" w:hAnsi="Times New Roman" w:cs="Times New Roman"/>
+          <w:color w:val="000000" w:themeColor="text1"/>
+          <w:sz w:val="20"/>
+          <w:szCs w:val="20"/>
+        </w:rPr>
+        <w:t>Rublee</w:t>
+      </w:r>
+      <w:proofErr w:type="spellEnd"/>
+      <w:r>
+        <w:rPr>
+          <w:rFonts w:ascii="Times New Roman" w:hAnsi="Times New Roman" w:cs="Times New Roman"/>
+          <w:color w:val="000000" w:themeColor="text1"/>
+          <w:sz w:val="20"/>
+          <w:szCs w:val="20"/>
+        </w:rPr>
+        <w:t xml:space="preserve">, Ethan &amp; </w:t>
+      </w:r>
+      <w:proofErr w:type="spellStart"/>
+      <w:r>
+        <w:rPr>
+          <w:rFonts w:ascii="Times New Roman" w:hAnsi="Times New Roman" w:cs="Times New Roman"/>
+          <w:color w:val="000000" w:themeColor="text1"/>
+          <w:sz w:val="20"/>
+          <w:szCs w:val="20"/>
+        </w:rPr>
+        <w:t>Rabaud</w:t>
+      </w:r>
+      <w:proofErr w:type="spellEnd"/>
+      <w:r>
+        <w:rPr>
+          <w:rFonts w:ascii="Times New Roman" w:hAnsi="Times New Roman" w:cs="Times New Roman"/>
+          <w:color w:val="000000" w:themeColor="text1"/>
+          <w:sz w:val="20"/>
+          <w:szCs w:val="20"/>
+        </w:rPr>
+        <w:t xml:space="preserve">, Vincent &amp; </w:t>
+      </w:r>
+      <w:proofErr w:type="spellStart"/>
+      <w:r>
+        <w:rPr>
+          <w:rFonts w:ascii="Times New Roman" w:hAnsi="Times New Roman" w:cs="Times New Roman"/>
+          <w:color w:val="000000" w:themeColor="text1"/>
+          <w:sz w:val="20"/>
+          <w:szCs w:val="20"/>
+        </w:rPr>
+        <w:t>Konolige</w:t>
+      </w:r>
+      <w:proofErr w:type="spellEnd"/>
+      <w:r>
+        <w:rPr>
+          <w:rFonts w:ascii="Times New Roman" w:hAnsi="Times New Roman" w:cs="Times New Roman"/>
+          <w:color w:val="000000" w:themeColor="text1"/>
+          <w:sz w:val="20"/>
+          <w:szCs w:val="20"/>
+        </w:rPr>
+        <w:t xml:space="preserve">, Kurt &amp; </w:t>
+      </w:r>
+      <w:proofErr w:type="spellStart"/>
+      <w:r>
+        <w:rPr>
+          <w:rFonts w:ascii="Times New Roman" w:hAnsi="Times New Roman" w:cs="Times New Roman"/>
+          <w:color w:val="000000" w:themeColor="text1"/>
+          <w:sz w:val="20"/>
+          <w:szCs w:val="20"/>
+        </w:rPr>
+        <w:t>Bradski</w:t>
+      </w:r>
+      <w:proofErr w:type="spellEnd"/>
+      <w:r>
+        <w:rPr>
+          <w:rFonts w:ascii="Times New Roman" w:hAnsi="Times New Roman" w:cs="Times New Roman"/>
+          <w:color w:val="000000" w:themeColor="text1"/>
+          <w:sz w:val="20"/>
+          <w:szCs w:val="20"/>
+        </w:rPr>
+        <w:t xml:space="preserve">, Gary. (2011). ORB: an efficient alternative to SIFT </w:t>
+      </w:r>
+      <w:r>
+        <w:rPr>
+          <w:rFonts w:ascii="Times New Roman" w:hAnsi="Times New Roman" w:cs="Times New Roman"/>
+          <w:color w:val="000000" w:themeColor="text1"/>
+          <w:sz w:val="20"/>
+          <w:szCs w:val="20"/>
+        </w:rPr>
+        <w:t xml:space="preserve">or SURF. Proceedings of the IEEE International Conference on Computer Vision. </w:t>
       </w:r>
     </w:p>
     <w:p>
@@ -23717,7 +24686,47 @@
           <w:sz w:val="20"/>
           <w:szCs w:val="20"/>
         </w:rPr>
-        <w:t>] Martin A. Fischler &amp; Robert C. Bolles (June 1981). "Random Sample Consensus: A Paradigm for Model Fitting with Applications to Image Analysis and Automated Cartography</w:t>
+        <w:t xml:space="preserve">] Martin A. </w:t>
+      </w:r>
+      <w:proofErr w:type="spellStart"/>
+      <w:r>
+        <w:rPr>
+          <w:rFonts w:ascii="Times New Roman" w:hAnsi="Times New Roman" w:cs="Times New Roman"/>
+          <w:color w:val="000000" w:themeColor="text1"/>
+          <w:sz w:val="20"/>
+          <w:szCs w:val="20"/>
+        </w:rPr>
+        <w:t>Fischler</w:t>
+      </w:r>
+      <w:proofErr w:type="spellEnd"/>
+      <w:r>
+        <w:rPr>
+          <w:rFonts w:ascii="Times New Roman" w:hAnsi="Times New Roman" w:cs="Times New Roman"/>
+          <w:color w:val="000000" w:themeColor="text1"/>
+          <w:sz w:val="20"/>
+          <w:szCs w:val="20"/>
+        </w:rPr>
+        <w:t xml:space="preserve"> &amp; Robert C. </w:t>
+      </w:r>
+      <w:proofErr w:type="spellStart"/>
+      <w:r>
+        <w:rPr>
+          <w:rFonts w:ascii="Times New Roman" w:hAnsi="Times New Roman" w:cs="Times New Roman"/>
+          <w:color w:val="000000" w:themeColor="text1"/>
+          <w:sz w:val="20"/>
+          <w:szCs w:val="20"/>
+        </w:rPr>
+        <w:t>Bolles</w:t>
+      </w:r>
+      <w:proofErr w:type="spellEnd"/>
+      <w:r>
+        <w:rPr>
+          <w:rFonts w:ascii="Times New Roman" w:hAnsi="Times New Roman" w:cs="Times New Roman"/>
+          <w:color w:val="000000" w:themeColor="text1"/>
+          <w:sz w:val="20"/>
+          <w:szCs w:val="20"/>
+        </w:rPr>
+        <w:t xml:space="preserve"> (June 1981). "Random Sample Consensus: A Paradigm for Model Fitting with Applications to Image Analysis and Automated Cartography</w:t>
       </w:r>
     </w:p>
     <w:p>
@@ -23756,7 +24765,27 @@
           <w:sz w:val="20"/>
           <w:szCs w:val="20"/>
         </w:rPr>
-        <w:t>] Gilles Simon, A. W. (2000). Markerless Tracking using Planar Structures in the Scene. Proceedings IEEE and ACM International Symposium on Augmented Reality.</w:t>
+        <w:t xml:space="preserve">] Gilles Simon, A. W. (2000). </w:t>
+      </w:r>
+      <w:proofErr w:type="spellStart"/>
+      <w:r>
+        <w:rPr>
+          <w:rFonts w:ascii="Times New Roman" w:hAnsi="Times New Roman" w:cs="Times New Roman"/>
+          <w:color w:val="000000" w:themeColor="text1"/>
+          <w:sz w:val="20"/>
+          <w:szCs w:val="20"/>
+        </w:rPr>
+        <w:t>Markerless</w:t>
+      </w:r>
+      <w:proofErr w:type="spellEnd"/>
+      <w:r>
+        <w:rPr>
+          <w:rFonts w:ascii="Times New Roman" w:hAnsi="Times New Roman" w:cs="Times New Roman"/>
+          <w:color w:val="000000" w:themeColor="text1"/>
+          <w:sz w:val="20"/>
+          <w:szCs w:val="20"/>
+        </w:rPr>
+        <w:t xml:space="preserve"> Tracking using Planar Structures in the Scene. Proceedings IEEE and ACM International Symposium on Augmented Reality.</w:t>
       </w:r>
     </w:p>
     <w:p>
@@ -23804,7 +24833,27 @@
           <w:sz w:val="20"/>
           <w:szCs w:val="20"/>
         </w:rPr>
-        <w:t>Thomas Brox, C. B. (2009). Large Displacement Optical Flow. Proc. IEEE International Conference on Computer Vision and Pattern Recognition (CVP</w:t>
+        <w:t xml:space="preserve">Thomas </w:t>
+      </w:r>
+      <w:proofErr w:type="spellStart"/>
+      <w:r>
+        <w:rPr>
+          <w:rFonts w:ascii="Times New Roman" w:hAnsi="Times New Roman" w:cs="Times New Roman"/>
+          <w:color w:val="000000" w:themeColor="text1"/>
+          <w:sz w:val="20"/>
+          <w:szCs w:val="20"/>
+        </w:rPr>
+        <w:t>Brox</w:t>
+      </w:r>
+      <w:proofErr w:type="spellEnd"/>
+      <w:r>
+        <w:rPr>
+          <w:rFonts w:ascii="Times New Roman" w:hAnsi="Times New Roman" w:cs="Times New Roman"/>
+          <w:color w:val="000000" w:themeColor="text1"/>
+          <w:sz w:val="20"/>
+          <w:szCs w:val="20"/>
+        </w:rPr>
+        <w:t>, C. B. (2009). Large Displacement Optical Flow. Proc. IEEE International Conference on Computer Vision and Pattern Recognition (CVP</w:t>
       </w:r>
       <w:r>
         <w:rPr>
@@ -23863,14 +24912,25 @@
         </w:rPr>
         <w:t xml:space="preserve">] </w:t>
       </w:r>
-      <w:r>
-        <w:rPr>
-          <w:rFonts w:ascii="Times New Roman" w:hAnsi="Times New Roman" w:cs="Times New Roman"/>
-          <w:color w:val="000000" w:themeColor="text1"/>
-          <w:sz w:val="20"/>
-          <w:szCs w:val="20"/>
-        </w:rPr>
-        <w:t>Wenkai Li, A. Y. (2017). A State-of-the-Art Review of Augmented Reality in Engineering Analysis and Simulation. Multimodal Technologies and Interaction</w:t>
+      <w:proofErr w:type="spellStart"/>
+      <w:r>
+        <w:rPr>
+          <w:rFonts w:ascii="Times New Roman" w:hAnsi="Times New Roman" w:cs="Times New Roman"/>
+          <w:color w:val="000000" w:themeColor="text1"/>
+          <w:sz w:val="20"/>
+          <w:szCs w:val="20"/>
+        </w:rPr>
+        <w:t>Wenkai</w:t>
+      </w:r>
+      <w:proofErr w:type="spellEnd"/>
+      <w:r>
+        <w:rPr>
+          <w:rFonts w:ascii="Times New Roman" w:hAnsi="Times New Roman" w:cs="Times New Roman"/>
+          <w:color w:val="000000" w:themeColor="text1"/>
+          <w:sz w:val="20"/>
+          <w:szCs w:val="20"/>
+        </w:rPr>
+        <w:t xml:space="preserve"> Li, A. Y. (2017). A State-of-the-Art Review of Augmented Reality in Engineering Analysis and Simulation. Multimodal Technologies and Interaction</w:t>
       </w:r>
       <w:r>
         <w:rPr>
@@ -23999,7 +25059,67 @@
           <w:sz w:val="20"/>
           <w:szCs w:val="20"/>
         </w:rPr>
-        <w:t>] Ufkes, A., &amp; Fiala, M. (2013). A markerless augmented reality system for mobile devices. Proceedings of the International Conference on Computer and Robot Vision.</w:t>
+        <w:t xml:space="preserve">] </w:t>
+      </w:r>
+      <w:proofErr w:type="spellStart"/>
+      <w:r>
+        <w:rPr>
+          <w:rFonts w:ascii="Times New Roman" w:hAnsi="Times New Roman" w:cs="Times New Roman"/>
+          <w:color w:val="000000" w:themeColor="text1"/>
+          <w:sz w:val="20"/>
+          <w:szCs w:val="20"/>
+        </w:rPr>
+        <w:t>Ufkes</w:t>
+      </w:r>
+      <w:proofErr w:type="spellEnd"/>
+      <w:r>
+        <w:rPr>
+          <w:rFonts w:ascii="Times New Roman" w:hAnsi="Times New Roman" w:cs="Times New Roman"/>
+          <w:color w:val="000000" w:themeColor="text1"/>
+          <w:sz w:val="20"/>
+          <w:szCs w:val="20"/>
+        </w:rPr>
+        <w:t xml:space="preserve">, A., &amp; </w:t>
+      </w:r>
+      <w:proofErr w:type="spellStart"/>
+      <w:r>
+        <w:rPr>
+          <w:rFonts w:ascii="Times New Roman" w:hAnsi="Times New Roman" w:cs="Times New Roman"/>
+          <w:color w:val="000000" w:themeColor="text1"/>
+          <w:sz w:val="20"/>
+          <w:szCs w:val="20"/>
+        </w:rPr>
+        <w:t>Fiala</w:t>
+      </w:r>
+      <w:proofErr w:type="spellEnd"/>
+      <w:r>
+        <w:rPr>
+          <w:rFonts w:ascii="Times New Roman" w:hAnsi="Times New Roman" w:cs="Times New Roman"/>
+          <w:color w:val="000000" w:themeColor="text1"/>
+          <w:sz w:val="20"/>
+          <w:szCs w:val="20"/>
+        </w:rPr>
+        <w:t xml:space="preserve">, M. (2013). A </w:t>
+      </w:r>
+      <w:proofErr w:type="spellStart"/>
+      <w:r>
+        <w:rPr>
+          <w:rFonts w:ascii="Times New Roman" w:hAnsi="Times New Roman" w:cs="Times New Roman"/>
+          <w:color w:val="000000" w:themeColor="text1"/>
+          <w:sz w:val="20"/>
+          <w:szCs w:val="20"/>
+        </w:rPr>
+        <w:t>markerless</w:t>
+      </w:r>
+      <w:proofErr w:type="spellEnd"/>
+      <w:r>
+        <w:rPr>
+          <w:rFonts w:ascii="Times New Roman" w:hAnsi="Times New Roman" w:cs="Times New Roman"/>
+          <w:color w:val="000000" w:themeColor="text1"/>
+          <w:sz w:val="20"/>
+          <w:szCs w:val="20"/>
+        </w:rPr>
+        <w:t xml:space="preserve"> augmented reality system for mobile devices. Proceedings of the International Conference on Computer and Robot Vision.</w:t>
       </w:r>
     </w:p>
     <w:p>
@@ -28079,7 +29199,6 @@
   <w:style w:type="character" w:default="1" w:styleId="DefaultParagraphFont">
     <w:name w:val="Default Paragraph Font"/>
     <w:uiPriority w:val="1"/>
-    <w:semiHidden/>
     <w:unhideWhenUsed/>
   </w:style>
   <w:style w:type="table" w:default="1" w:styleId="TableNormal">

</xml_diff>